<commit_message>
add pa1 p2 pdf
</commit_message>
<xml_diff>
--- a/lsv/pa1/hw1_part2/hw1_part2.docx
+++ b/lsv/pa1/hw1_part2/hw1_part2.docx
@@ -63,35 +63,1310 @@
     <w:p>
       <w:pPr>
         <w:rPr>
+          <w:rFonts w:eastAsia="Times New Roman"/>
+          <w:color w:val="24292E"/>
+        </w:rPr>
+      </w:pPr>
+      <w:r>
+        <w:rPr>
           <w:rFonts w:eastAsia="KaiTi"/>
         </w:rPr>
-      </w:pPr>
+        <w:t xml:space="preserve"> 1.</w:t>
+      </w:r>
       <w:r>
         <w:rPr>
           <w:rFonts w:eastAsia="KaiTi"/>
         </w:rPr>
-        <w:t xml:space="preserve"> 1.</w:t>
+        <w:t xml:space="preserve"> </w:t>
+      </w:r>
+      <w:r>
+        <w:rPr>
+          <w:rFonts w:asciiTheme="minorHAnsi" w:eastAsia="Times New Roman" w:hAnsiTheme="minorHAnsi"/>
+          <w:color w:val="24292E"/>
+        </w:rPr>
+        <w:t xml:space="preserve">logic network in AIG </w:t>
+      </w:r>
+      <w:r>
+        <w:rPr>
+          <w:rFonts w:eastAsia="Times New Roman"/>
+          <w:color w:val="24292E"/>
+        </w:rPr>
+        <w:t xml:space="preserve">(aig) </w:t>
+      </w:r>
+      <w:r>
+        <w:rPr>
+          <w:rFonts w:asciiTheme="minorHAnsi" w:eastAsia="Times New Roman" w:hAnsiTheme="minorHAnsi"/>
+          <w:color w:val="24292E"/>
+        </w:rPr>
+        <w:t>vs. structurally hashed AIG</w:t>
+      </w:r>
+      <w:r>
+        <w:rPr>
+          <w:rFonts w:eastAsia="Times New Roman"/>
+          <w:color w:val="24292E"/>
+        </w:rPr>
+        <w:t xml:space="preserve"> (strash)</w:t>
+      </w:r>
+      <w:r>
+        <w:rPr>
+          <w:rFonts w:eastAsia="Times New Roman"/>
+          <w:color w:val="24292E"/>
+        </w:rPr>
+        <w:t>:</w:t>
       </w:r>
     </w:p>
     <w:p>
       <w:pPr>
+        <w:ind w:leftChars="177" w:left="425"/>
+        <w:rPr>
+          <w:rFonts w:eastAsia="Times New Roman"/>
+          <w:color w:val="24292E"/>
+        </w:rPr>
+      </w:pPr>
+      <w:r>
+        <w:rPr>
+          <w:rFonts w:eastAsia="Times New Roman"/>
+          <w:color w:val="24292E"/>
+        </w:rPr>
+        <w:t xml:space="preserve">ANS: </w:t>
+      </w:r>
+    </w:p>
+    <w:p>
+      <w:pPr>
+        <w:pStyle w:val="a3"/>
+        <w:numPr>
+          <w:ilvl w:val="0"/>
+          <w:numId w:val="2"/>
+        </w:numPr>
+        <w:ind w:leftChars="0"/>
+        <w:rPr>
+          <w:rFonts w:asciiTheme="minorHAnsi" w:eastAsiaTheme="majorEastAsia" w:hAnsiTheme="minorHAnsi"/>
+          <w:color w:val="24292E"/>
+        </w:rPr>
+      </w:pPr>
+      <w:r>
+        <w:rPr>
+          <w:rFonts w:asciiTheme="minorHAnsi" w:eastAsiaTheme="majorEastAsia" w:hAnsiTheme="minorHAnsi"/>
+          <w:color w:val="24292E"/>
+        </w:rPr>
+        <w:t>a</w:t>
+      </w:r>
+      <w:r>
+        <w:rPr>
+          <w:rFonts w:asciiTheme="minorHAnsi" w:eastAsiaTheme="majorEastAsia" w:hAnsiTheme="minorHAnsi"/>
+          <w:color w:val="24292E"/>
+        </w:rPr>
+        <w:t>ig</w:t>
+      </w:r>
+      <w:r>
+        <w:rPr>
+          <w:rFonts w:asciiTheme="minorHAnsi" w:eastAsiaTheme="majorEastAsia" w:hAnsiTheme="minorHAnsi"/>
+          <w:color w:val="24292E"/>
+        </w:rPr>
+        <w:t xml:space="preserve"> </w:t>
+      </w:r>
+      <w:r>
+        <w:rPr>
+          <w:rFonts w:asciiTheme="minorHAnsi" w:eastAsiaTheme="majorEastAsia" w:hAnsiTheme="minorHAnsi" w:cs="MS Mincho"/>
+          <w:color w:val="24292E"/>
+        </w:rPr>
+        <w:t>指令</w:t>
+      </w:r>
+      <w:r>
+        <w:rPr>
+          <w:rFonts w:asciiTheme="minorHAnsi" w:eastAsiaTheme="majorEastAsia" w:hAnsiTheme="minorHAnsi" w:cs="SimSun"/>
+          <w:color w:val="24292E"/>
+        </w:rPr>
+        <w:t>只會</w:t>
+      </w:r>
+      <w:r>
+        <w:rPr>
+          <w:rFonts w:asciiTheme="minorHAnsi" w:eastAsiaTheme="majorEastAsia" w:hAnsiTheme="minorHAnsi"/>
+          <w:color w:val="24292E"/>
+        </w:rPr>
+        <w:t xml:space="preserve"> converts local function of the nodes to AIGs</w:t>
+      </w:r>
+      <w:r>
+        <w:rPr>
+          <w:rFonts w:asciiTheme="minorHAnsi" w:eastAsiaTheme="majorEastAsia" w:hAnsiTheme="minorHAnsi"/>
+          <w:color w:val="24292E"/>
+        </w:rPr>
+        <w:t xml:space="preserve">, </w:t>
+      </w:r>
+      <w:r>
+        <w:rPr>
+          <w:rFonts w:asciiTheme="minorHAnsi" w:eastAsiaTheme="majorEastAsia" w:hAnsiTheme="minorHAnsi" w:cs="MS Mincho"/>
+          <w:color w:val="24292E"/>
+        </w:rPr>
+        <w:t>所以</w:t>
+      </w:r>
+      <w:r>
+        <w:rPr>
+          <w:rFonts w:asciiTheme="minorHAnsi" w:eastAsiaTheme="majorEastAsia" w:hAnsiTheme="minorHAnsi" w:cs="SimSun"/>
+          <w:color w:val="24292E"/>
+        </w:rPr>
+        <w:t>他在</w:t>
+      </w:r>
+      <w:r>
+        <w:rPr>
+          <w:rFonts w:asciiTheme="minorHAnsi" w:eastAsiaTheme="majorEastAsia" w:hAnsiTheme="minorHAnsi" w:cs="SimSun"/>
+          <w:color w:val="24292E"/>
+        </w:rPr>
+        <w:t>show</w:t>
+      </w:r>
+      <w:r>
+        <w:rPr>
+          <w:rFonts w:asciiTheme="minorHAnsi" w:eastAsiaTheme="majorEastAsia" w:hAnsiTheme="minorHAnsi" w:cs="SimSun"/>
+          <w:color w:val="24292E"/>
+        </w:rPr>
+        <w:t>時，仍會是原本剛吃</w:t>
+      </w:r>
+      <w:r>
+        <w:rPr>
+          <w:rFonts w:asciiTheme="minorHAnsi" w:eastAsiaTheme="majorEastAsia" w:hAnsiTheme="minorHAnsi" w:cs="SimSun"/>
+          <w:color w:val="24292E"/>
+        </w:rPr>
+        <w:t>blif</w:t>
+      </w:r>
+      <w:r>
+        <w:rPr>
+          <w:rFonts w:asciiTheme="minorHAnsi" w:eastAsiaTheme="majorEastAsia" w:hAnsiTheme="minorHAnsi" w:cs="SimSun"/>
+          <w:color w:val="24292E"/>
+        </w:rPr>
+        <w:t>檔進來的</w:t>
+      </w:r>
+      <w:r>
+        <w:rPr>
+          <w:rFonts w:asciiTheme="minorHAnsi" w:eastAsiaTheme="majorEastAsia" w:hAnsiTheme="minorHAnsi" w:cs="SimSun"/>
+          <w:color w:val="24292E"/>
+        </w:rPr>
+        <w:t>logic network</w:t>
+      </w:r>
+      <w:r>
+        <w:rPr>
+          <w:rFonts w:asciiTheme="minorHAnsi" w:eastAsiaTheme="majorEastAsia" w:hAnsiTheme="minorHAnsi" w:cs="SimSun"/>
+          <w:color w:val="24292E"/>
+        </w:rPr>
+        <w:t>的模樣，而</w:t>
+      </w:r>
+      <w:r>
+        <w:rPr>
+          <w:rFonts w:asciiTheme="minorHAnsi" w:eastAsiaTheme="majorEastAsia" w:hAnsiTheme="minorHAnsi" w:cs="SimSun"/>
+          <w:color w:val="24292E"/>
+        </w:rPr>
+        <w:t>print_stats</w:t>
+      </w:r>
+      <w:r>
+        <w:rPr>
+          <w:rFonts w:asciiTheme="minorHAnsi" w:eastAsiaTheme="majorEastAsia" w:hAnsiTheme="minorHAnsi" w:cs="SimSun"/>
+          <w:color w:val="24292E"/>
+        </w:rPr>
+        <w:t>時</w:t>
+      </w:r>
+      <w:r>
+        <w:rPr>
+          <w:rFonts w:asciiTheme="minorHAnsi" w:eastAsiaTheme="majorEastAsia" w:hAnsiTheme="minorHAnsi" w:cs="SimSun"/>
+          <w:color w:val="24292E"/>
+        </w:rPr>
+        <w:t>，</w:t>
+      </w:r>
+      <w:r>
+        <w:rPr>
+          <w:rFonts w:asciiTheme="minorHAnsi" w:eastAsiaTheme="majorEastAsia" w:hAnsiTheme="minorHAnsi" w:cs="SimSun"/>
+          <w:color w:val="24292E"/>
+        </w:rPr>
+        <w:t>會發現</w:t>
+      </w:r>
+      <w:r>
+        <w:rPr>
+          <w:rFonts w:asciiTheme="minorHAnsi" w:eastAsiaTheme="majorEastAsia" w:hAnsiTheme="minorHAnsi" w:cs="SimSun"/>
+          <w:color w:val="24292E"/>
+        </w:rPr>
+        <w:t>aig</w:t>
+      </w:r>
+      <w:r>
+        <w:rPr>
+          <w:rFonts w:asciiTheme="minorHAnsi" w:eastAsiaTheme="majorEastAsia" w:hAnsiTheme="minorHAnsi" w:cs="SimSun"/>
+          <w:color w:val="24292E"/>
+        </w:rPr>
+        <w:t>指令只</w:t>
+      </w:r>
+      <w:r>
+        <w:rPr>
+          <w:rFonts w:asciiTheme="minorHAnsi" w:eastAsiaTheme="majorEastAsia" w:hAnsiTheme="minorHAnsi" w:cs="SimSun"/>
+          <w:color w:val="24292E"/>
+        </w:rPr>
+        <w:t>把</w:t>
+      </w:r>
+      <w:r>
+        <w:rPr>
+          <w:rFonts w:asciiTheme="minorHAnsi" w:eastAsiaTheme="majorEastAsia" w:hAnsiTheme="minorHAnsi" w:cs="SimSun"/>
+          <w:color w:val="24292E"/>
+        </w:rPr>
+        <w:t>cube</w:t>
+      </w:r>
+      <w:r>
+        <w:rPr>
+          <w:rFonts w:asciiTheme="minorHAnsi" w:eastAsiaTheme="majorEastAsia" w:hAnsiTheme="minorHAnsi" w:cs="SimSun"/>
+          <w:color w:val="24292E"/>
+        </w:rPr>
+        <w:t>都轉成</w:t>
+      </w:r>
+      <w:r>
+        <w:rPr>
+          <w:rFonts w:asciiTheme="minorHAnsi" w:eastAsiaTheme="majorEastAsia" w:hAnsiTheme="minorHAnsi" w:cs="SimSun"/>
+          <w:color w:val="24292E"/>
+        </w:rPr>
+        <w:t>aig</w:t>
+      </w:r>
+      <w:r>
+        <w:rPr>
+          <w:rFonts w:asciiTheme="minorHAnsi" w:eastAsiaTheme="majorEastAsia" w:hAnsiTheme="minorHAnsi" w:cs="SimSun"/>
+          <w:color w:val="24292E"/>
+        </w:rPr>
+        <w:t>，</w:t>
+      </w:r>
+      <w:r>
+        <w:rPr>
+          <w:rFonts w:asciiTheme="minorHAnsi" w:eastAsiaTheme="majorEastAsia" w:hAnsiTheme="minorHAnsi" w:cs="SimSun"/>
+          <w:color w:val="24292E"/>
+        </w:rPr>
+        <w:t>edge</w:t>
+      </w:r>
+      <w:r>
+        <w:rPr>
+          <w:rFonts w:asciiTheme="minorHAnsi" w:eastAsiaTheme="majorEastAsia" w:hAnsiTheme="minorHAnsi" w:cs="SimSun"/>
+          <w:color w:val="24292E"/>
+        </w:rPr>
+        <w:t>和</w:t>
+      </w:r>
+      <w:r>
+        <w:rPr>
+          <w:rFonts w:asciiTheme="minorHAnsi" w:eastAsiaTheme="majorEastAsia" w:hAnsiTheme="minorHAnsi" w:cs="SimSun"/>
+          <w:color w:val="24292E"/>
+        </w:rPr>
+        <w:t>nd</w:t>
+      </w:r>
+      <w:r>
+        <w:rPr>
+          <w:rFonts w:asciiTheme="minorHAnsi" w:eastAsiaTheme="majorEastAsia" w:hAnsiTheme="minorHAnsi" w:cs="SimSun"/>
+          <w:color w:val="24292E"/>
+        </w:rPr>
+        <w:t>和</w:t>
+      </w:r>
+      <w:r>
+        <w:rPr>
+          <w:rFonts w:asciiTheme="minorHAnsi" w:eastAsiaTheme="majorEastAsia" w:hAnsiTheme="minorHAnsi" w:cs="SimSun"/>
+          <w:color w:val="24292E"/>
+        </w:rPr>
+        <w:t>level</w:t>
+      </w:r>
+      <w:r>
+        <w:rPr>
+          <w:rFonts w:asciiTheme="minorHAnsi" w:eastAsiaTheme="majorEastAsia" w:hAnsiTheme="minorHAnsi" w:cs="SimSun"/>
+          <w:color w:val="24292E"/>
+        </w:rPr>
+        <w:t>不變，因爲他只轉換</w:t>
+      </w:r>
+      <w:r>
+        <w:rPr>
+          <w:rFonts w:asciiTheme="minorHAnsi" w:eastAsiaTheme="majorEastAsia" w:hAnsiTheme="minorHAnsi"/>
+          <w:color w:val="24292E"/>
+        </w:rPr>
+        <w:t>local function of the node</w:t>
+      </w:r>
+      <w:r>
+        <w:rPr>
+          <w:rFonts w:asciiTheme="minorHAnsi" w:eastAsiaTheme="majorEastAsia" w:hAnsiTheme="minorHAnsi"/>
+          <w:color w:val="24292E"/>
+        </w:rPr>
+        <w:t>，</w:t>
+      </w:r>
+      <w:r>
+        <w:rPr>
+          <w:rFonts w:asciiTheme="minorHAnsi" w:eastAsiaTheme="majorEastAsia" w:hAnsiTheme="minorHAnsi"/>
+          <w:color w:val="24292E"/>
+        </w:rPr>
+        <w:t>所以原本</w:t>
+      </w:r>
+      <w:r>
+        <w:rPr>
+          <w:rFonts w:asciiTheme="minorHAnsi" w:eastAsiaTheme="majorEastAsia" w:hAnsiTheme="minorHAnsi"/>
+          <w:color w:val="24292E"/>
+        </w:rPr>
+        <w:t>node</w:t>
+      </w:r>
+      <w:r>
+        <w:rPr>
+          <w:rFonts w:asciiTheme="minorHAnsi" w:eastAsiaTheme="majorEastAsia" w:hAnsiTheme="minorHAnsi"/>
+          <w:color w:val="24292E"/>
+        </w:rPr>
+        <w:t>內</w:t>
+      </w:r>
+      <w:r>
+        <w:rPr>
+          <w:rFonts w:asciiTheme="minorHAnsi" w:eastAsiaTheme="majorEastAsia" w:hAnsiTheme="minorHAnsi" w:hint="eastAsia"/>
+          <w:color w:val="24292E"/>
+        </w:rPr>
+        <w:t>都</w:t>
+      </w:r>
+      <w:r>
+        <w:rPr>
+          <w:rFonts w:asciiTheme="minorHAnsi" w:eastAsiaTheme="majorEastAsia" w:hAnsiTheme="minorHAnsi"/>
+          <w:color w:val="24292E"/>
+        </w:rPr>
+        <w:t>是用</w:t>
+      </w:r>
+      <w:r>
+        <w:rPr>
+          <w:rFonts w:asciiTheme="minorHAnsi" w:eastAsiaTheme="majorEastAsia" w:hAnsiTheme="minorHAnsi"/>
+          <w:color w:val="24292E"/>
+        </w:rPr>
+        <w:t>cube</w:t>
+      </w:r>
+      <w:r>
+        <w:rPr>
+          <w:rFonts w:asciiTheme="minorHAnsi" w:eastAsiaTheme="majorEastAsia" w:hAnsiTheme="minorHAnsi"/>
+          <w:color w:val="24292E"/>
+        </w:rPr>
+        <w:t>記錄，將會改成</w:t>
+      </w:r>
+      <w:r>
+        <w:rPr>
+          <w:rFonts w:asciiTheme="minorHAnsi" w:eastAsiaTheme="majorEastAsia" w:hAnsiTheme="minorHAnsi"/>
+          <w:color w:val="24292E"/>
+        </w:rPr>
+        <w:t>aig</w:t>
+      </w:r>
+      <w:r>
+        <w:rPr>
+          <w:rFonts w:asciiTheme="minorHAnsi" w:eastAsiaTheme="majorEastAsia" w:hAnsiTheme="minorHAnsi"/>
+          <w:color w:val="24292E"/>
+        </w:rPr>
+        <w:t>紀錄，</w:t>
+      </w:r>
+      <w:r>
+        <w:rPr>
+          <w:rFonts w:asciiTheme="minorHAnsi" w:eastAsiaTheme="majorEastAsia" w:hAnsiTheme="minorHAnsi"/>
+          <w:color w:val="24292E"/>
+        </w:rPr>
+        <w:t>且將</w:t>
+      </w:r>
+      <w:r>
+        <w:rPr>
+          <w:rFonts w:asciiTheme="minorHAnsi" w:eastAsiaTheme="majorEastAsia" w:hAnsiTheme="minorHAnsi"/>
+          <w:color w:val="24292E"/>
+        </w:rPr>
+        <w:t>該</w:t>
+      </w:r>
+      <w:r>
+        <w:rPr>
+          <w:rFonts w:asciiTheme="minorHAnsi" w:eastAsiaTheme="majorEastAsia" w:hAnsiTheme="minorHAnsi"/>
+          <w:color w:val="24292E"/>
+        </w:rPr>
+        <w:t>資訊</w:t>
+      </w:r>
+      <w:r>
+        <w:rPr>
+          <w:rFonts w:asciiTheme="minorHAnsi" w:eastAsiaTheme="majorEastAsia" w:hAnsiTheme="minorHAnsi"/>
+          <w:color w:val="24292E"/>
+        </w:rPr>
+        <w:t>僅用</w:t>
+      </w:r>
+      <w:r>
+        <w:rPr>
+          <w:rFonts w:asciiTheme="minorHAnsi" w:eastAsiaTheme="majorEastAsia" w:hAnsiTheme="minorHAnsi"/>
+          <w:color w:val="24292E"/>
+        </w:rPr>
+        <w:t>於</w:t>
+      </w:r>
+      <w:r>
+        <w:rPr>
+          <w:rFonts w:asciiTheme="minorHAnsi" w:eastAsiaTheme="majorEastAsia" w:hAnsiTheme="minorHAnsi"/>
+          <w:color w:val="24292E"/>
+        </w:rPr>
+        <w:t>node</w:t>
+      </w:r>
+      <w:r>
+        <w:rPr>
+          <w:rFonts w:asciiTheme="minorHAnsi" w:eastAsiaTheme="majorEastAsia" w:hAnsiTheme="minorHAnsi"/>
+          <w:color w:val="24292E"/>
+        </w:rPr>
+        <w:t>內</w:t>
+      </w:r>
+      <w:r>
+        <w:rPr>
+          <w:rFonts w:asciiTheme="minorHAnsi" w:eastAsiaTheme="majorEastAsia" w:hAnsiTheme="minorHAnsi"/>
+          <w:color w:val="24292E"/>
+        </w:rPr>
+        <w:t>，因而若不同</w:t>
+      </w:r>
+      <w:r>
+        <w:rPr>
+          <w:rFonts w:asciiTheme="minorHAnsi" w:eastAsiaTheme="majorEastAsia" w:hAnsiTheme="minorHAnsi"/>
+          <w:color w:val="24292E"/>
+        </w:rPr>
+        <w:t>node</w:t>
+      </w:r>
+      <w:r>
+        <w:rPr>
+          <w:rFonts w:asciiTheme="minorHAnsi" w:eastAsiaTheme="majorEastAsia" w:hAnsiTheme="minorHAnsi"/>
+          <w:color w:val="24292E"/>
+        </w:rPr>
+        <w:t>內的</w:t>
+      </w:r>
+      <w:r>
+        <w:rPr>
+          <w:rFonts w:asciiTheme="minorHAnsi" w:eastAsiaTheme="majorEastAsia" w:hAnsiTheme="minorHAnsi"/>
+          <w:color w:val="24292E"/>
+        </w:rPr>
+        <w:t>aig</w:t>
+      </w:r>
+      <w:r>
+        <w:rPr>
+          <w:rFonts w:asciiTheme="minorHAnsi" w:eastAsiaTheme="majorEastAsia" w:hAnsiTheme="minorHAnsi"/>
+          <w:color w:val="24292E"/>
+        </w:rPr>
+        <w:t xml:space="preserve"> node</w:t>
+      </w:r>
+      <w:r>
+        <w:rPr>
+          <w:rFonts w:asciiTheme="minorHAnsi" w:eastAsiaTheme="majorEastAsia" w:hAnsiTheme="minorHAnsi"/>
+          <w:color w:val="24292E"/>
+        </w:rPr>
+        <w:t>等價，也不會合併</w:t>
+      </w:r>
+      <w:r>
+        <w:rPr>
+          <w:rFonts w:asciiTheme="minorHAnsi" w:eastAsiaTheme="majorEastAsia" w:hAnsiTheme="minorHAnsi"/>
+          <w:color w:val="24292E"/>
+        </w:rPr>
+        <w:t>。</w:t>
+      </w:r>
+    </w:p>
+    <w:p>
+      <w:pPr>
+        <w:pStyle w:val="a3"/>
+        <w:numPr>
+          <w:ilvl w:val="0"/>
+          <w:numId w:val="2"/>
+        </w:numPr>
+        <w:ind w:leftChars="0"/>
+        <w:rPr>
+          <w:rFonts w:asciiTheme="majorEastAsia" w:eastAsiaTheme="majorEastAsia" w:hAnsiTheme="majorEastAsia"/>
+          <w:color w:val="24292E"/>
+        </w:rPr>
+      </w:pPr>
+      <w:r>
+        <w:rPr>
+          <w:rFonts w:asciiTheme="minorHAnsi" w:eastAsiaTheme="majorEastAsia" w:hAnsiTheme="minorHAnsi"/>
+          <w:color w:val="24292E"/>
+        </w:rPr>
+        <w:t>strash</w:t>
+      </w:r>
+      <w:r>
+        <w:rPr>
+          <w:rFonts w:asciiTheme="minorHAnsi" w:eastAsiaTheme="majorEastAsia" w:hAnsiTheme="minorHAnsi"/>
+          <w:color w:val="24292E"/>
+        </w:rPr>
+        <w:t>指令會</w:t>
+      </w:r>
+      <w:r>
+        <w:rPr>
+          <w:rFonts w:asciiTheme="minorHAnsi" w:eastAsiaTheme="majorEastAsia" w:hAnsiTheme="minorHAnsi"/>
+          <w:color w:val="24292E"/>
+        </w:rPr>
+        <w:t>transfo</w:t>
+      </w:r>
+      <w:r>
+        <w:rPr>
+          <w:rFonts w:asciiTheme="minorHAnsi" w:hAnsiTheme="minorHAnsi"/>
+          <w:color w:val="24292E"/>
+        </w:rPr>
+        <w:t xml:space="preserve">rms the </w:t>
+      </w:r>
+      <w:r>
+        <w:rPr>
+          <w:rFonts w:asciiTheme="minorHAnsi" w:hAnsiTheme="minorHAnsi"/>
+          <w:color w:val="000000"/>
+        </w:rPr>
+        <w:t>current network into an AIG by one-level structural hashing</w:t>
+      </w:r>
+      <w:r>
+        <w:rPr>
+          <w:rFonts w:asciiTheme="minorHAnsi" w:hAnsiTheme="minorHAnsi"/>
+          <w:color w:val="000000"/>
+        </w:rPr>
+        <w:t>，亦即</w:t>
+      </w:r>
+      <w:r>
+        <w:rPr>
+          <w:rFonts w:asciiTheme="minorHAnsi" w:hAnsiTheme="minorHAnsi" w:hint="eastAsia"/>
+          <w:color w:val="000000"/>
+        </w:rPr>
+        <w:t>全部</w:t>
+      </w:r>
+      <w:r>
+        <w:rPr>
+          <w:rFonts w:asciiTheme="minorHAnsi" w:hAnsiTheme="minorHAnsi"/>
+          <w:color w:val="000000"/>
+        </w:rPr>
+        <w:t>node</w:t>
+      </w:r>
+      <w:r>
+        <w:rPr>
+          <w:rFonts w:asciiTheme="minorHAnsi" w:hAnsiTheme="minorHAnsi" w:hint="eastAsia"/>
+          <w:color w:val="000000"/>
+        </w:rPr>
+        <w:t>都</w:t>
+      </w:r>
+      <w:r>
+        <w:rPr>
+          <w:rFonts w:asciiTheme="minorHAnsi" w:hAnsiTheme="minorHAnsi"/>
+          <w:color w:val="000000"/>
+        </w:rPr>
+        <w:t>會</w:t>
+      </w:r>
+      <w:r>
+        <w:rPr>
+          <w:rFonts w:asciiTheme="minorHAnsi" w:hAnsiTheme="minorHAnsi" w:hint="eastAsia"/>
+          <w:color w:val="000000"/>
+        </w:rPr>
+        <w:t>整體</w:t>
+      </w:r>
+      <w:r>
+        <w:rPr>
+          <w:rFonts w:asciiTheme="minorHAnsi" w:hAnsiTheme="minorHAnsi"/>
+          <w:color w:val="000000"/>
+        </w:rPr>
+        <w:t>aig</w:t>
+      </w:r>
+      <w:r>
+        <w:rPr>
+          <w:rFonts w:asciiTheme="minorHAnsi" w:hAnsiTheme="minorHAnsi"/>
+          <w:color w:val="000000"/>
+        </w:rPr>
+        <w:t>展開，且如果</w:t>
+      </w:r>
+      <w:r>
+        <w:rPr>
+          <w:rFonts w:asciiTheme="minorHAnsi" w:hAnsiTheme="minorHAnsi" w:hint="eastAsia"/>
+          <w:color w:val="000000"/>
+        </w:rPr>
+        <w:t>原本</w:t>
+      </w:r>
+      <w:r>
+        <w:rPr>
+          <w:rFonts w:asciiTheme="minorHAnsi" w:hAnsiTheme="minorHAnsi"/>
+          <w:color w:val="000000"/>
+        </w:rPr>
+        <w:t>有兩個</w:t>
+      </w:r>
+      <w:r>
+        <w:rPr>
+          <w:rFonts w:asciiTheme="minorHAnsi" w:hAnsiTheme="minorHAnsi"/>
+          <w:color w:val="000000"/>
+        </w:rPr>
+        <w:t>node</w:t>
+      </w:r>
+      <w:r>
+        <w:rPr>
+          <w:rFonts w:asciiTheme="minorHAnsi" w:hAnsiTheme="minorHAnsi"/>
+          <w:color w:val="000000"/>
+        </w:rPr>
+        <w:t>內的</w:t>
+      </w:r>
+      <w:r>
+        <w:rPr>
+          <w:rFonts w:asciiTheme="minorHAnsi" w:hAnsiTheme="minorHAnsi"/>
+          <w:color w:val="000000"/>
+        </w:rPr>
+        <w:t>aig</w:t>
+      </w:r>
+      <w:r>
+        <w:rPr>
+          <w:rFonts w:asciiTheme="minorHAnsi" w:hAnsiTheme="minorHAnsi"/>
+          <w:color w:val="000000"/>
+        </w:rPr>
+        <w:t>是等價的便會一同合併起來，所以</w:t>
+      </w:r>
+      <w:r>
+        <w:rPr>
+          <w:rFonts w:asciiTheme="minorHAnsi" w:hAnsiTheme="minorHAnsi"/>
+          <w:color w:val="000000"/>
+        </w:rPr>
+        <w:t>print_stats</w:t>
+      </w:r>
+      <w:r>
+        <w:rPr>
+          <w:rFonts w:asciiTheme="minorHAnsi" w:hAnsiTheme="minorHAnsi"/>
+          <w:color w:val="000000"/>
+        </w:rPr>
+        <w:t>時，</w:t>
+      </w:r>
+      <w:r>
+        <w:rPr>
+          <w:rFonts w:asciiTheme="minorHAnsi" w:hAnsiTheme="minorHAnsi"/>
+          <w:color w:val="000000"/>
+        </w:rPr>
+        <w:t>and</w:t>
+      </w:r>
+      <w:r>
+        <w:rPr>
+          <w:rFonts w:asciiTheme="minorHAnsi" w:hAnsiTheme="minorHAnsi"/>
+          <w:color w:val="000000"/>
+        </w:rPr>
+        <w:t>的數量確實變少了。且</w:t>
+      </w:r>
+      <w:r>
+        <w:rPr>
+          <w:rFonts w:asciiTheme="minorHAnsi" w:hAnsiTheme="minorHAnsi"/>
+          <w:color w:val="000000"/>
+        </w:rPr>
+        <w:t>show</w:t>
+      </w:r>
+      <w:r>
+        <w:rPr>
+          <w:rFonts w:asciiTheme="minorHAnsi" w:hAnsiTheme="minorHAnsi"/>
+          <w:color w:val="000000"/>
+        </w:rPr>
+        <w:t>時，也會秀出所有</w:t>
+      </w:r>
+      <w:r>
+        <w:rPr>
+          <w:rFonts w:asciiTheme="minorHAnsi" w:hAnsiTheme="minorHAnsi"/>
+          <w:color w:val="000000"/>
+        </w:rPr>
+        <w:t>aig gate</w:t>
+      </w:r>
+      <w:r>
+        <w:rPr>
+          <w:rFonts w:asciiTheme="minorHAnsi" w:hAnsiTheme="minorHAnsi"/>
+          <w:color w:val="000000"/>
+        </w:rPr>
+        <w:t>。</w:t>
+      </w:r>
+    </w:p>
+    <w:p>
+      <w:pPr>
+        <w:widowControl w:val="0"/>
+        <w:rPr>
+          <w:rFonts w:ascii="SimSun" w:eastAsia="SimSun" w:hAnsi="SimSun" w:cs="SimSun"/>
+          <w:kern w:val="2"/>
+        </w:rPr>
+      </w:pPr>
+    </w:p>
+    <w:p>
+      <w:pPr>
+        <w:rPr>
+          <w:rFonts w:eastAsia="Times New Roman"/>
+          <w:color w:val="24292E"/>
+        </w:rPr>
+      </w:pPr>
+      <w:r>
         <w:rPr>
           <w:rFonts w:eastAsia="KaiTi"/>
         </w:rPr>
-      </w:pPr>
-      <w:r>
-        <w:rPr>
-          <w:rFonts w:eastAsia="KaiTi"/>
+        <w:t xml:space="preserve"> 2.</w:t>
+      </w:r>
+      <w:r>
+        <w:rPr>
+          <w:rFonts w:eastAsia="Times New Roman"/>
+          <w:color w:val="24292E"/>
         </w:rPr>
         <w:t xml:space="preserve"> </w:t>
+      </w:r>
+      <w:r>
+        <w:rPr>
+          <w:rFonts w:eastAsia="Times New Roman"/>
+          <w:color w:val="24292E"/>
+        </w:rPr>
+        <w:t>logic network in BDD</w:t>
+      </w:r>
+      <w:r>
+        <w:rPr>
+          <w:rFonts w:asciiTheme="minorHAnsi" w:eastAsia="Times New Roman" w:hAnsiTheme="minorHAnsi"/>
+          <w:color w:val="24292E"/>
+        </w:rPr>
+        <w:t xml:space="preserve"> </w:t>
+      </w:r>
+      <w:r>
+        <w:rPr>
+          <w:rFonts w:asciiTheme="minorHAnsi" w:eastAsia="Times New Roman" w:hAnsiTheme="minorHAnsi"/>
+          <w:color w:val="24292E"/>
+        </w:rPr>
+        <w:t xml:space="preserve">(bdd) </w:t>
+      </w:r>
+      <w:r>
+        <w:rPr>
+          <w:rFonts w:eastAsia="Times New Roman"/>
+          <w:color w:val="24292E"/>
+        </w:rPr>
+        <w:t>vs. collapsed BDD</w:t>
+      </w:r>
+      <w:r>
+        <w:rPr>
+          <w:rFonts w:eastAsia="Times New Roman"/>
+          <w:color w:val="24292E"/>
+        </w:rPr>
+        <w:t xml:space="preserve"> (collapse)</w:t>
+      </w:r>
+      <w:r>
+        <w:rPr>
+          <w:rFonts w:eastAsia="Times New Roman"/>
+          <w:color w:val="24292E"/>
+        </w:rPr>
+        <w:t>:</w:t>
+      </w:r>
+    </w:p>
+    <w:p>
+      <w:pPr>
+        <w:ind w:leftChars="177" w:left="425"/>
+        <w:rPr>
+          <w:rFonts w:eastAsia="Times New Roman"/>
+          <w:color w:val="24292E"/>
+        </w:rPr>
+      </w:pPr>
+      <w:r>
+        <w:rPr>
+          <w:rFonts w:eastAsia="Times New Roman"/>
+          <w:color w:val="24292E"/>
+        </w:rPr>
+        <w:tab/>
+      </w:r>
+      <w:r>
+        <w:rPr>
+          <w:rFonts w:eastAsia="Times New Roman"/>
+          <w:color w:val="24292E"/>
+        </w:rPr>
+        <w:t xml:space="preserve">ANS: </w:t>
+      </w:r>
+    </w:p>
+    <w:p>
+      <w:pPr>
+        <w:pStyle w:val="a3"/>
+        <w:numPr>
+          <w:ilvl w:val="0"/>
+          <w:numId w:val="2"/>
+        </w:numPr>
+        <w:ind w:leftChars="0"/>
+        <w:rPr>
+          <w:rFonts w:asciiTheme="minorHAnsi" w:eastAsiaTheme="majorEastAsia" w:hAnsiTheme="minorHAnsi"/>
+          <w:color w:val="24292E"/>
+        </w:rPr>
+      </w:pPr>
+      <w:r>
+        <w:rPr>
+          <w:rFonts w:asciiTheme="minorHAnsi" w:eastAsiaTheme="majorEastAsia" w:hAnsiTheme="minorHAnsi"/>
+          <w:color w:val="24292E"/>
+        </w:rPr>
+        <w:t xml:space="preserve">bdd </w:t>
+      </w:r>
+      <w:r>
+        <w:rPr>
+          <w:rFonts w:asciiTheme="minorHAnsi" w:eastAsiaTheme="majorEastAsia" w:hAnsiTheme="minorHAnsi" w:cs="MS Mincho"/>
+          <w:color w:val="24292E"/>
+        </w:rPr>
+        <w:t>指令</w:t>
+      </w:r>
+      <w:r>
+        <w:rPr>
+          <w:rFonts w:asciiTheme="minorHAnsi" w:eastAsiaTheme="majorEastAsia" w:hAnsiTheme="minorHAnsi" w:cs="SimSun"/>
+          <w:color w:val="24292E"/>
+        </w:rPr>
+        <w:t>只會</w:t>
+      </w:r>
+      <w:r>
+        <w:rPr>
+          <w:rFonts w:asciiTheme="minorHAnsi" w:eastAsiaTheme="majorEastAsia" w:hAnsiTheme="minorHAnsi"/>
+          <w:color w:val="24292E"/>
+        </w:rPr>
+        <w:t xml:space="preserve"> converts lo</w:t>
+      </w:r>
+      <w:r>
+        <w:rPr>
+          <w:rFonts w:asciiTheme="minorHAnsi" w:eastAsiaTheme="majorEastAsia" w:hAnsiTheme="minorHAnsi"/>
+          <w:color w:val="24292E"/>
+        </w:rPr>
+        <w:t>cal function of the nodes to BDD</w:t>
+      </w:r>
+      <w:r>
+        <w:rPr>
+          <w:rFonts w:asciiTheme="minorHAnsi" w:eastAsiaTheme="majorEastAsia" w:hAnsiTheme="minorHAnsi"/>
+          <w:color w:val="24292E"/>
+        </w:rPr>
+        <w:t xml:space="preserve">s, </w:t>
+      </w:r>
+      <w:r>
+        <w:rPr>
+          <w:rFonts w:asciiTheme="minorHAnsi" w:eastAsiaTheme="majorEastAsia" w:hAnsiTheme="minorHAnsi" w:cs="MS Mincho"/>
+          <w:color w:val="24292E"/>
+        </w:rPr>
+        <w:t>所以</w:t>
+      </w:r>
+      <w:r>
+        <w:rPr>
+          <w:rFonts w:asciiTheme="minorHAnsi" w:eastAsiaTheme="majorEastAsia" w:hAnsiTheme="minorHAnsi" w:cs="SimSun"/>
+          <w:color w:val="24292E"/>
+        </w:rPr>
+        <w:t>他在</w:t>
+      </w:r>
+      <w:r>
+        <w:rPr>
+          <w:rFonts w:asciiTheme="minorHAnsi" w:eastAsiaTheme="majorEastAsia" w:hAnsiTheme="minorHAnsi" w:cs="SimSun"/>
+          <w:color w:val="24292E"/>
+        </w:rPr>
+        <w:t>show</w:t>
+      </w:r>
+      <w:r>
+        <w:rPr>
+          <w:rFonts w:asciiTheme="minorHAnsi" w:eastAsiaTheme="majorEastAsia" w:hAnsiTheme="minorHAnsi" w:cs="SimSun"/>
+          <w:color w:val="24292E"/>
+        </w:rPr>
+        <w:t>時，仍會是原本剛吃</w:t>
+      </w:r>
+      <w:r>
+        <w:rPr>
+          <w:rFonts w:asciiTheme="minorHAnsi" w:eastAsiaTheme="majorEastAsia" w:hAnsiTheme="minorHAnsi" w:cs="SimSun"/>
+          <w:color w:val="24292E"/>
+        </w:rPr>
+        <w:t>blif</w:t>
+      </w:r>
+      <w:r>
+        <w:rPr>
+          <w:rFonts w:asciiTheme="minorHAnsi" w:eastAsiaTheme="majorEastAsia" w:hAnsiTheme="minorHAnsi" w:cs="SimSun"/>
+          <w:color w:val="24292E"/>
+        </w:rPr>
+        <w:t>檔進來的</w:t>
+      </w:r>
+      <w:r>
+        <w:rPr>
+          <w:rFonts w:asciiTheme="minorHAnsi" w:eastAsiaTheme="majorEastAsia" w:hAnsiTheme="minorHAnsi" w:cs="SimSun"/>
+          <w:color w:val="24292E"/>
+        </w:rPr>
+        <w:t>logic network</w:t>
+      </w:r>
+      <w:r>
+        <w:rPr>
+          <w:rFonts w:asciiTheme="minorHAnsi" w:eastAsiaTheme="majorEastAsia" w:hAnsiTheme="minorHAnsi" w:cs="SimSun"/>
+          <w:color w:val="24292E"/>
+        </w:rPr>
+        <w:t>的模樣，而</w:t>
+      </w:r>
+      <w:r>
+        <w:rPr>
+          <w:rFonts w:asciiTheme="minorHAnsi" w:eastAsiaTheme="majorEastAsia" w:hAnsiTheme="minorHAnsi" w:cs="SimSun"/>
+          <w:color w:val="24292E"/>
+        </w:rPr>
+        <w:t>print_stats</w:t>
+      </w:r>
+      <w:r>
+        <w:rPr>
+          <w:rFonts w:asciiTheme="minorHAnsi" w:eastAsiaTheme="majorEastAsia" w:hAnsiTheme="minorHAnsi" w:cs="SimSun"/>
+          <w:color w:val="24292E"/>
+        </w:rPr>
+        <w:t>時，會發現</w:t>
+      </w:r>
+      <w:r>
+        <w:rPr>
+          <w:rFonts w:asciiTheme="minorHAnsi" w:eastAsiaTheme="majorEastAsia" w:hAnsiTheme="minorHAnsi" w:cs="SimSun"/>
+          <w:color w:val="24292E"/>
+        </w:rPr>
+        <w:t>bdd</w:t>
+      </w:r>
+      <w:r>
+        <w:rPr>
+          <w:rFonts w:asciiTheme="minorHAnsi" w:eastAsiaTheme="majorEastAsia" w:hAnsiTheme="minorHAnsi" w:cs="SimSun"/>
+          <w:color w:val="24292E"/>
+        </w:rPr>
+        <w:t>指令只把</w:t>
+      </w:r>
+      <w:r>
+        <w:rPr>
+          <w:rFonts w:asciiTheme="minorHAnsi" w:eastAsiaTheme="majorEastAsia" w:hAnsiTheme="minorHAnsi" w:cs="SimSun"/>
+          <w:color w:val="24292E"/>
+        </w:rPr>
+        <w:t>cube</w:t>
+      </w:r>
+      <w:r>
+        <w:rPr>
+          <w:rFonts w:asciiTheme="minorHAnsi" w:eastAsiaTheme="majorEastAsia" w:hAnsiTheme="minorHAnsi" w:cs="SimSun"/>
+          <w:color w:val="24292E"/>
+        </w:rPr>
+        <w:t>都轉成</w:t>
+      </w:r>
+      <w:r>
+        <w:rPr>
+          <w:rFonts w:asciiTheme="minorHAnsi" w:eastAsiaTheme="majorEastAsia" w:hAnsiTheme="minorHAnsi" w:cs="SimSun"/>
+          <w:color w:val="24292E"/>
+        </w:rPr>
+        <w:t>bdd</w:t>
+      </w:r>
+      <w:r>
+        <w:rPr>
+          <w:rFonts w:asciiTheme="minorHAnsi" w:eastAsiaTheme="majorEastAsia" w:hAnsiTheme="minorHAnsi" w:cs="SimSun"/>
+          <w:color w:val="24292E"/>
+        </w:rPr>
+        <w:t>，</w:t>
+      </w:r>
+      <w:r>
+        <w:rPr>
+          <w:rFonts w:asciiTheme="minorHAnsi" w:eastAsiaTheme="majorEastAsia" w:hAnsiTheme="minorHAnsi" w:cs="SimSun"/>
+          <w:color w:val="24292E"/>
+        </w:rPr>
+        <w:t>edge</w:t>
+      </w:r>
+      <w:r>
+        <w:rPr>
+          <w:rFonts w:asciiTheme="minorHAnsi" w:eastAsiaTheme="majorEastAsia" w:hAnsiTheme="minorHAnsi" w:cs="SimSun"/>
+          <w:color w:val="24292E"/>
+        </w:rPr>
+        <w:t>和</w:t>
+      </w:r>
+      <w:r>
+        <w:rPr>
+          <w:rFonts w:asciiTheme="minorHAnsi" w:eastAsiaTheme="majorEastAsia" w:hAnsiTheme="minorHAnsi" w:cs="SimSun"/>
+          <w:color w:val="24292E"/>
+        </w:rPr>
+        <w:t>nd</w:t>
+      </w:r>
+      <w:r>
+        <w:rPr>
+          <w:rFonts w:asciiTheme="minorHAnsi" w:eastAsiaTheme="majorEastAsia" w:hAnsiTheme="minorHAnsi" w:cs="SimSun"/>
+          <w:color w:val="24292E"/>
+        </w:rPr>
+        <w:t>和</w:t>
+      </w:r>
+      <w:r>
+        <w:rPr>
+          <w:rFonts w:asciiTheme="minorHAnsi" w:eastAsiaTheme="majorEastAsia" w:hAnsiTheme="minorHAnsi" w:cs="SimSun"/>
+          <w:color w:val="24292E"/>
+        </w:rPr>
+        <w:t>level</w:t>
+      </w:r>
+      <w:r>
+        <w:rPr>
+          <w:rFonts w:asciiTheme="minorHAnsi" w:eastAsiaTheme="majorEastAsia" w:hAnsiTheme="minorHAnsi" w:cs="SimSun"/>
+          <w:color w:val="24292E"/>
+        </w:rPr>
+        <w:t>不變，因爲他只轉換</w:t>
+      </w:r>
+      <w:r>
+        <w:rPr>
+          <w:rFonts w:asciiTheme="minorHAnsi" w:eastAsiaTheme="majorEastAsia" w:hAnsiTheme="minorHAnsi"/>
+          <w:color w:val="24292E"/>
+        </w:rPr>
+        <w:t>local function of the node</w:t>
+      </w:r>
+      <w:r>
+        <w:rPr>
+          <w:rFonts w:asciiTheme="minorHAnsi" w:eastAsiaTheme="majorEastAsia" w:hAnsiTheme="minorHAnsi"/>
+          <w:color w:val="24292E"/>
+        </w:rPr>
+        <w:t>，所以原本</w:t>
+      </w:r>
+      <w:r>
+        <w:rPr>
+          <w:rFonts w:asciiTheme="minorHAnsi" w:eastAsiaTheme="majorEastAsia" w:hAnsiTheme="minorHAnsi"/>
+          <w:color w:val="24292E"/>
+        </w:rPr>
+        <w:t>node</w:t>
+      </w:r>
+      <w:r>
+        <w:rPr>
+          <w:rFonts w:asciiTheme="minorHAnsi" w:eastAsiaTheme="majorEastAsia" w:hAnsiTheme="minorHAnsi"/>
+          <w:color w:val="24292E"/>
+        </w:rPr>
+        <w:t>內</w:t>
+      </w:r>
+      <w:r>
+        <w:rPr>
+          <w:rFonts w:asciiTheme="minorHAnsi" w:eastAsiaTheme="majorEastAsia" w:hAnsiTheme="minorHAnsi" w:hint="eastAsia"/>
+          <w:color w:val="24292E"/>
+        </w:rPr>
+        <w:t>都</w:t>
+      </w:r>
+      <w:r>
+        <w:rPr>
+          <w:rFonts w:asciiTheme="minorHAnsi" w:eastAsiaTheme="majorEastAsia" w:hAnsiTheme="minorHAnsi"/>
+          <w:color w:val="24292E"/>
+        </w:rPr>
+        <w:t>是用</w:t>
+      </w:r>
+      <w:r>
+        <w:rPr>
+          <w:rFonts w:asciiTheme="minorHAnsi" w:eastAsiaTheme="majorEastAsia" w:hAnsiTheme="minorHAnsi"/>
+          <w:color w:val="24292E"/>
+        </w:rPr>
+        <w:t>cube</w:t>
+      </w:r>
+      <w:r>
+        <w:rPr>
+          <w:rFonts w:asciiTheme="minorHAnsi" w:eastAsiaTheme="majorEastAsia" w:hAnsiTheme="minorHAnsi"/>
+          <w:color w:val="24292E"/>
+        </w:rPr>
+        <w:t>記錄，將會改成</w:t>
+      </w:r>
+      <w:r>
+        <w:rPr>
+          <w:rFonts w:asciiTheme="minorHAnsi" w:eastAsiaTheme="majorEastAsia" w:hAnsiTheme="minorHAnsi"/>
+          <w:color w:val="24292E"/>
+        </w:rPr>
+        <w:t>bdd</w:t>
+      </w:r>
+      <w:r>
+        <w:rPr>
+          <w:rFonts w:asciiTheme="minorHAnsi" w:eastAsiaTheme="majorEastAsia" w:hAnsiTheme="minorHAnsi"/>
+          <w:color w:val="24292E"/>
+        </w:rPr>
+        <w:t>紀錄</w:t>
+      </w:r>
+      <w:r>
+        <w:rPr>
+          <w:rFonts w:asciiTheme="minorHAnsi" w:eastAsiaTheme="majorEastAsia" w:hAnsiTheme="minorHAnsi"/>
+          <w:color w:val="24292E"/>
+        </w:rPr>
+        <w:t>。</w:t>
+      </w:r>
+    </w:p>
+    <w:p>
+      <w:pPr>
+        <w:pStyle w:val="a3"/>
+        <w:numPr>
+          <w:ilvl w:val="0"/>
+          <w:numId w:val="2"/>
+        </w:numPr>
+        <w:ind w:leftChars="0"/>
+        <w:rPr>
+          <w:rFonts w:asciiTheme="minorHAnsi" w:eastAsiaTheme="majorEastAsia" w:hAnsiTheme="minorHAnsi"/>
+          <w:color w:val="24292E"/>
+        </w:rPr>
+      </w:pPr>
+      <w:r>
+        <w:rPr>
+          <w:rFonts w:asciiTheme="minorHAnsi" w:eastAsiaTheme="majorEastAsia" w:hAnsiTheme="minorHAnsi"/>
+          <w:color w:val="24292E"/>
+        </w:rPr>
+        <w:t>collapse</w:t>
+      </w:r>
+      <w:r>
+        <w:rPr>
+          <w:rFonts w:asciiTheme="minorHAnsi" w:hAnsiTheme="minorHAnsi"/>
+          <w:color w:val="24292E"/>
+        </w:rPr>
+        <w:t>指令則會</w:t>
+      </w:r>
+      <w:r>
+        <w:rPr>
+          <w:rFonts w:asciiTheme="minorHAnsi" w:hAnsiTheme="minorHAnsi"/>
+          <w:color w:val="000000"/>
+        </w:rPr>
+        <w:t>recursively composes the fanin nodes into the fanout nodes resulting in a network</w:t>
+      </w:r>
+      <w:r>
+        <w:rPr>
+          <w:rFonts w:asciiTheme="minorHAnsi" w:hAnsiTheme="minorHAnsi"/>
+          <w:color w:val="000000"/>
+        </w:rPr>
+        <w:t>，所以</w:t>
+      </w:r>
+      <w:r>
+        <w:rPr>
+          <w:rFonts w:asciiTheme="minorHAnsi" w:hAnsiTheme="minorHAnsi"/>
+          <w:color w:val="000000"/>
+        </w:rPr>
+        <w:t>print_stats</w:t>
+      </w:r>
+      <w:r>
+        <w:rPr>
+          <w:rFonts w:asciiTheme="minorHAnsi" w:hAnsiTheme="minorHAnsi"/>
+          <w:color w:val="000000"/>
+        </w:rPr>
+        <w:t>時，</w:t>
+      </w:r>
+      <w:r>
+        <w:rPr>
+          <w:rFonts w:asciiTheme="minorHAnsi" w:hAnsiTheme="minorHAnsi"/>
+          <w:color w:val="000000"/>
+        </w:rPr>
+        <w:t>level</w:t>
+      </w:r>
+      <w:r>
+        <w:rPr>
+          <w:rFonts w:asciiTheme="minorHAnsi" w:hAnsiTheme="minorHAnsi"/>
+          <w:color w:val="000000"/>
+        </w:rPr>
+        <w:t>必定只有</w:t>
+      </w:r>
+      <w:r>
+        <w:rPr>
+          <w:rFonts w:asciiTheme="minorHAnsi" w:hAnsiTheme="minorHAnsi"/>
+          <w:color w:val="000000"/>
+        </w:rPr>
+        <w:t>1</w:t>
+      </w:r>
+      <w:r>
+        <w:rPr>
+          <w:rFonts w:asciiTheme="minorHAnsi" w:hAnsiTheme="minorHAnsi"/>
+          <w:color w:val="000000"/>
+        </w:rPr>
+        <w:t>，因</w:t>
+      </w:r>
+      <w:r>
+        <w:rPr>
+          <w:rFonts w:asciiTheme="minorHAnsi" w:hAnsiTheme="minorHAnsi"/>
+          <w:color w:val="000000"/>
+        </w:rPr>
+        <w:t>collapse</w:t>
+      </w:r>
+      <w:r>
+        <w:rPr>
+          <w:rFonts w:asciiTheme="minorHAnsi" w:hAnsiTheme="minorHAnsi"/>
+          <w:color w:val="000000"/>
+        </w:rPr>
+        <w:t>直接對每個</w:t>
+      </w:r>
+      <w:r>
+        <w:rPr>
+          <w:rFonts w:asciiTheme="minorHAnsi" w:hAnsiTheme="minorHAnsi"/>
+          <w:color w:val="000000"/>
+        </w:rPr>
+        <w:t>CO</w:t>
+      </w:r>
+      <w:r>
+        <w:rPr>
+          <w:rFonts w:asciiTheme="minorHAnsi" w:hAnsiTheme="minorHAnsi"/>
+          <w:color w:val="000000"/>
+        </w:rPr>
+        <w:t>造出只有</w:t>
+      </w:r>
+      <w:r>
+        <w:rPr>
+          <w:rFonts w:asciiTheme="minorHAnsi" w:hAnsiTheme="minorHAnsi"/>
+          <w:color w:val="000000"/>
+        </w:rPr>
+        <w:t>CI</w:t>
+      </w:r>
+      <w:r>
+        <w:rPr>
+          <w:rFonts w:asciiTheme="minorHAnsi" w:hAnsiTheme="minorHAnsi"/>
+          <w:color w:val="000000"/>
+        </w:rPr>
+        <w:t>為</w:t>
+      </w:r>
+      <w:r>
+        <w:rPr>
+          <w:rFonts w:asciiTheme="minorHAnsi" w:hAnsiTheme="minorHAnsi"/>
+          <w:color w:val="000000"/>
+        </w:rPr>
+        <w:t>fanin</w:t>
+      </w:r>
+      <w:r>
+        <w:rPr>
+          <w:rFonts w:asciiTheme="minorHAnsi" w:hAnsiTheme="minorHAnsi"/>
+          <w:color w:val="000000"/>
+        </w:rPr>
+        <w:t>的</w:t>
+      </w:r>
+      <w:r>
+        <w:rPr>
+          <w:rFonts w:asciiTheme="minorHAnsi" w:hAnsiTheme="minorHAnsi"/>
+          <w:color w:val="000000"/>
+        </w:rPr>
+        <w:t>node</w:t>
+      </w:r>
+      <w:r>
+        <w:rPr>
+          <w:rFonts w:asciiTheme="minorHAnsi" w:hAnsiTheme="minorHAnsi"/>
+          <w:color w:val="000000"/>
+        </w:rPr>
+        <w:t>，所以</w:t>
+      </w:r>
+      <w:r>
+        <w:rPr>
+          <w:rFonts w:asciiTheme="minorHAnsi" w:hAnsiTheme="minorHAnsi"/>
+          <w:color w:val="000000"/>
+        </w:rPr>
+        <w:t>print_stats</w:t>
+      </w:r>
+      <w:r>
+        <w:rPr>
+          <w:rFonts w:asciiTheme="minorHAnsi" w:hAnsiTheme="minorHAnsi"/>
+          <w:color w:val="000000"/>
+        </w:rPr>
+        <w:t>的</w:t>
+      </w:r>
+      <w:r>
+        <w:rPr>
+          <w:rFonts w:asciiTheme="minorHAnsi" w:hAnsiTheme="minorHAnsi"/>
+          <w:color w:val="000000"/>
+        </w:rPr>
+        <w:t>nd</w:t>
+      </w:r>
+      <w:r>
+        <w:rPr>
+          <w:rFonts w:asciiTheme="minorHAnsi" w:hAnsiTheme="minorHAnsi"/>
+          <w:color w:val="000000"/>
+        </w:rPr>
+        <w:t>會等同於</w:t>
+      </w:r>
+      <w:r>
+        <w:rPr>
+          <w:rFonts w:asciiTheme="minorHAnsi" w:hAnsiTheme="minorHAnsi"/>
+          <w:color w:val="000000"/>
+        </w:rPr>
+        <w:t>CO</w:t>
+      </w:r>
+      <w:r>
+        <w:rPr>
+          <w:rFonts w:asciiTheme="minorHAnsi" w:hAnsiTheme="minorHAnsi"/>
+          <w:color w:val="000000"/>
+        </w:rPr>
+        <w:t>的數量</w:t>
+      </w:r>
+      <w:r>
+        <w:rPr>
+          <w:rFonts w:asciiTheme="minorHAnsi" w:hAnsiTheme="minorHAnsi"/>
+          <w:color w:val="000000"/>
+        </w:rPr>
+        <w:t>(</w:t>
+      </w:r>
+      <w:r>
+        <w:rPr>
+          <w:rFonts w:asciiTheme="minorHAnsi" w:hAnsiTheme="minorHAnsi"/>
+          <w:color w:val="000000"/>
+        </w:rPr>
+        <w:t xml:space="preserve">ex: </w:t>
       </w:r>
       <w:bookmarkStart w:id="0" w:name="_GoBack"/>
       <w:bookmarkEnd w:id="0"/>
       <w:r>
         <w:rPr>
-          <w:rFonts w:eastAsia="KaiTi"/>
-        </w:rPr>
-        <w:t>2.</w:t>
+          <w:rFonts w:asciiTheme="minorHAnsi" w:hAnsiTheme="minorHAnsi"/>
+          <w:color w:val="000000"/>
+        </w:rPr>
+        <w:t>4 bit adder</w:t>
+      </w:r>
+      <w:r>
+        <w:rPr>
+          <w:rFonts w:asciiTheme="minorHAnsi" w:hAnsiTheme="minorHAnsi"/>
+          <w:color w:val="000000"/>
+        </w:rPr>
+        <w:t>是</w:t>
+      </w:r>
+      <w:r>
+        <w:rPr>
+          <w:rFonts w:asciiTheme="minorHAnsi" w:hAnsiTheme="minorHAnsi"/>
+          <w:color w:val="000000"/>
+        </w:rPr>
+        <w:t>5)</w:t>
+      </w:r>
+      <w:r>
+        <w:rPr>
+          <w:rFonts w:asciiTheme="minorHAnsi" w:hAnsiTheme="minorHAnsi"/>
+          <w:color w:val="000000"/>
+        </w:rPr>
+        <w:t>。</w:t>
       </w:r>
     </w:p>
     <w:p>
@@ -107,10 +1382,60 @@
           <w:rFonts w:eastAsia="KaiTi"/>
         </w:rPr>
       </w:pPr>
-      <w:r>
+    </w:p>
+    <w:p>
+      <w:pPr>
         <w:rPr>
           <w:rFonts w:eastAsia="KaiTi"/>
         </w:rPr>
+      </w:pPr>
+    </w:p>
+    <w:p>
+      <w:pPr>
+        <w:rPr>
+          <w:rFonts w:eastAsia="KaiTi"/>
+        </w:rPr>
+      </w:pPr>
+    </w:p>
+    <w:p>
+      <w:pPr>
+        <w:rPr>
+          <w:rFonts w:eastAsia="KaiTi"/>
+        </w:rPr>
+      </w:pPr>
+    </w:p>
+    <w:p>
+      <w:pPr>
+        <w:rPr>
+          <w:rFonts w:eastAsia="KaiTi"/>
+        </w:rPr>
+      </w:pPr>
+    </w:p>
+    <w:p>
+      <w:pPr>
+        <w:rPr>
+          <w:rFonts w:eastAsia="KaiTi"/>
+        </w:rPr>
+      </w:pPr>
+    </w:p>
+    <w:p>
+      <w:pPr>
+        <w:rPr>
+          <w:rFonts w:eastAsia="KaiTi"/>
+        </w:rPr>
+      </w:pPr>
+    </w:p>
+    <w:p>
+      <w:pPr>
+        <w:rPr>
+          <w:rFonts w:eastAsia="KaiTi"/>
+        </w:rPr>
+      </w:pPr>
+      <w:r>
+        <w:rPr>
+          <w:rFonts w:eastAsia="KaiTi"/>
+        </w:rPr>
+        <w:lastRenderedPageBreak/>
         <w:t xml:space="preserve">b. </w:t>
       </w:r>
     </w:p>
@@ -176,7 +1501,7 @@
                     </pic:cNvPicPr>
                   </pic:nvPicPr>
                   <pic:blipFill>
-                    <a:blip r:embed="rId4">
+                    <a:blip r:embed="rId5">
                       <a:extLst>
                         <a:ext uri="{28A0092B-C50C-407E-A947-70E740481C1C}">
                           <a14:useLocalDpi xmlns:a14="http://schemas.microsoft.com/office/drawing/2010/main" val="0"/>
@@ -238,9 +1563,6 @@
     <w:p/>
     <w:p/>
     <w:p/>
-    <w:p/>
-    <w:p/>
-    <w:p/>
     <w:sectPr>
       <w:pgSz w:w="11900" w:h="16840"/>
       <w:pgMar w:top="1440" w:right="1800" w:bottom="1440" w:left="1800" w:header="851" w:footer="992" w:gutter="0"/>
@@ -249,6 +1571,243 @@
     </w:sectPr>
   </w:body>
 </w:document>
+</file>
+
+<file path=word/numbering.xml><?xml version="1.0" encoding="utf-8"?>
+<w:numbering xmlns:wpc="http://schemas.microsoft.com/office/word/2010/wordprocessingCanvas" xmlns:mo="http://schemas.microsoft.com/office/mac/office/2008/main" xmlns:mc="http://schemas.openxmlformats.org/markup-compatibility/2006" xmlns:mv="urn:schemas-microsoft-com:mac:vml" xmlns:o="urn:schemas-microsoft-com:office:office" xmlns:r="http://schemas.openxmlformats.org/officeDocument/2006/relationships" xmlns:m="http://schemas.openxmlformats.org/officeDocument/2006/math" xmlns:v="urn:schemas-microsoft-com:vml" xmlns:wp14="http://schemas.microsoft.com/office/word/2010/wordprocessingDrawing" xmlns:wp="http://schemas.openxmlformats.org/drawingml/2006/wordprocessingDrawing" xmlns:w10="urn:schemas-microsoft-com:office:word" xmlns:w="http://schemas.openxmlformats.org/wordprocessingml/2006/main" xmlns:w14="http://schemas.microsoft.com/office/word/2010/wordml" xmlns:w15="http://schemas.microsoft.com/office/word/2012/wordml" xmlns:wpg="http://schemas.microsoft.com/office/word/2010/wordprocessingGroup" xmlns:wpi="http://schemas.microsoft.com/office/word/2010/wordprocessingInk" xmlns:wne="http://schemas.microsoft.com/office/word/2006/wordml" xmlns:wps="http://schemas.microsoft.com/office/word/2010/wordprocessingShape" mc:Ignorable="w14 w15 wp14">
+  <w:abstractNum w:abstractNumId="0">
+    <w:nsid w:val="54B55FCF"/>
+    <w:multiLevelType w:val="multilevel"/>
+    <w:tmpl w:val="C3AC3C1E"/>
+    <w:lvl w:ilvl="0">
+      <w:start w:val="1"/>
+      <w:numFmt w:val="decimal"/>
+      <w:lvlText w:val="%1."/>
+      <w:lvlJc w:val="left"/>
+      <w:pPr>
+        <w:tabs>
+          <w:tab w:val="num" w:pos="720"/>
+        </w:tabs>
+        <w:ind w:left="720" w:hanging="360"/>
+      </w:pPr>
+    </w:lvl>
+    <w:lvl w:ilvl="1" w:tentative="1">
+      <w:start w:val="1"/>
+      <w:numFmt w:val="decimal"/>
+      <w:lvlText w:val="%2."/>
+      <w:lvlJc w:val="left"/>
+      <w:pPr>
+        <w:tabs>
+          <w:tab w:val="num" w:pos="1440"/>
+        </w:tabs>
+        <w:ind w:left="1440" w:hanging="360"/>
+      </w:pPr>
+    </w:lvl>
+    <w:lvl w:ilvl="2" w:tentative="1">
+      <w:start w:val="1"/>
+      <w:numFmt w:val="decimal"/>
+      <w:lvlText w:val="%3."/>
+      <w:lvlJc w:val="left"/>
+      <w:pPr>
+        <w:tabs>
+          <w:tab w:val="num" w:pos="2160"/>
+        </w:tabs>
+        <w:ind w:left="2160" w:hanging="360"/>
+      </w:pPr>
+    </w:lvl>
+    <w:lvl w:ilvl="3" w:tentative="1">
+      <w:start w:val="1"/>
+      <w:numFmt w:val="decimal"/>
+      <w:lvlText w:val="%4."/>
+      <w:lvlJc w:val="left"/>
+      <w:pPr>
+        <w:tabs>
+          <w:tab w:val="num" w:pos="2880"/>
+        </w:tabs>
+        <w:ind w:left="2880" w:hanging="360"/>
+      </w:pPr>
+    </w:lvl>
+    <w:lvl w:ilvl="4" w:tentative="1">
+      <w:start w:val="1"/>
+      <w:numFmt w:val="decimal"/>
+      <w:lvlText w:val="%5."/>
+      <w:lvlJc w:val="left"/>
+      <w:pPr>
+        <w:tabs>
+          <w:tab w:val="num" w:pos="3600"/>
+        </w:tabs>
+        <w:ind w:left="3600" w:hanging="360"/>
+      </w:pPr>
+    </w:lvl>
+    <w:lvl w:ilvl="5" w:tentative="1">
+      <w:start w:val="1"/>
+      <w:numFmt w:val="decimal"/>
+      <w:lvlText w:val="%6."/>
+      <w:lvlJc w:val="left"/>
+      <w:pPr>
+        <w:tabs>
+          <w:tab w:val="num" w:pos="4320"/>
+        </w:tabs>
+        <w:ind w:left="4320" w:hanging="360"/>
+      </w:pPr>
+    </w:lvl>
+    <w:lvl w:ilvl="6" w:tentative="1">
+      <w:start w:val="1"/>
+      <w:numFmt w:val="decimal"/>
+      <w:lvlText w:val="%7."/>
+      <w:lvlJc w:val="left"/>
+      <w:pPr>
+        <w:tabs>
+          <w:tab w:val="num" w:pos="5040"/>
+        </w:tabs>
+        <w:ind w:left="5040" w:hanging="360"/>
+      </w:pPr>
+    </w:lvl>
+    <w:lvl w:ilvl="7" w:tentative="1">
+      <w:start w:val="1"/>
+      <w:numFmt w:val="decimal"/>
+      <w:lvlText w:val="%8."/>
+      <w:lvlJc w:val="left"/>
+      <w:pPr>
+        <w:tabs>
+          <w:tab w:val="num" w:pos="5760"/>
+        </w:tabs>
+        <w:ind w:left="5760" w:hanging="360"/>
+      </w:pPr>
+    </w:lvl>
+    <w:lvl w:ilvl="8" w:tentative="1">
+      <w:start w:val="1"/>
+      <w:numFmt w:val="decimal"/>
+      <w:lvlText w:val="%9."/>
+      <w:lvlJc w:val="left"/>
+      <w:pPr>
+        <w:tabs>
+          <w:tab w:val="num" w:pos="6480"/>
+        </w:tabs>
+        <w:ind w:left="6480" w:hanging="360"/>
+      </w:pPr>
+    </w:lvl>
+  </w:abstractNum>
+  <w:abstractNum w:abstractNumId="1">
+    <w:nsid w:val="711876F3"/>
+    <w:multiLevelType w:val="hybridMultilevel"/>
+    <w:tmpl w:val="5060E902"/>
+    <w:lvl w:ilvl="0" w:tplc="04090001">
+      <w:start w:val="1"/>
+      <w:numFmt w:val="bullet"/>
+      <w:lvlText w:val=""/>
+      <w:lvlJc w:val="left"/>
+      <w:pPr>
+        <w:ind w:left="905" w:hanging="480"/>
+      </w:pPr>
+      <w:rPr>
+        <w:rFonts w:ascii="Wingdings" w:hAnsi="Wingdings" w:hint="default"/>
+      </w:rPr>
+    </w:lvl>
+    <w:lvl w:ilvl="1" w:tplc="04090003" w:tentative="1">
+      <w:start w:val="1"/>
+      <w:numFmt w:val="bullet"/>
+      <w:lvlText w:val=""/>
+      <w:lvlJc w:val="left"/>
+      <w:pPr>
+        <w:ind w:left="1385" w:hanging="480"/>
+      </w:pPr>
+      <w:rPr>
+        <w:rFonts w:ascii="Wingdings" w:hAnsi="Wingdings" w:hint="default"/>
+      </w:rPr>
+    </w:lvl>
+    <w:lvl w:ilvl="2" w:tplc="04090005" w:tentative="1">
+      <w:start w:val="1"/>
+      <w:numFmt w:val="bullet"/>
+      <w:lvlText w:val=""/>
+      <w:lvlJc w:val="left"/>
+      <w:pPr>
+        <w:ind w:left="1865" w:hanging="480"/>
+      </w:pPr>
+      <w:rPr>
+        <w:rFonts w:ascii="Wingdings" w:hAnsi="Wingdings" w:hint="default"/>
+      </w:rPr>
+    </w:lvl>
+    <w:lvl w:ilvl="3" w:tplc="04090001" w:tentative="1">
+      <w:start w:val="1"/>
+      <w:numFmt w:val="bullet"/>
+      <w:lvlText w:val=""/>
+      <w:lvlJc w:val="left"/>
+      <w:pPr>
+        <w:ind w:left="2345" w:hanging="480"/>
+      </w:pPr>
+      <w:rPr>
+        <w:rFonts w:ascii="Wingdings" w:hAnsi="Wingdings" w:hint="default"/>
+      </w:rPr>
+    </w:lvl>
+    <w:lvl w:ilvl="4" w:tplc="04090003" w:tentative="1">
+      <w:start w:val="1"/>
+      <w:numFmt w:val="bullet"/>
+      <w:lvlText w:val=""/>
+      <w:lvlJc w:val="left"/>
+      <w:pPr>
+        <w:ind w:left="2825" w:hanging="480"/>
+      </w:pPr>
+      <w:rPr>
+        <w:rFonts w:ascii="Wingdings" w:hAnsi="Wingdings" w:hint="default"/>
+      </w:rPr>
+    </w:lvl>
+    <w:lvl w:ilvl="5" w:tplc="04090005" w:tentative="1">
+      <w:start w:val="1"/>
+      <w:numFmt w:val="bullet"/>
+      <w:lvlText w:val=""/>
+      <w:lvlJc w:val="left"/>
+      <w:pPr>
+        <w:ind w:left="3305" w:hanging="480"/>
+      </w:pPr>
+      <w:rPr>
+        <w:rFonts w:ascii="Wingdings" w:hAnsi="Wingdings" w:hint="default"/>
+      </w:rPr>
+    </w:lvl>
+    <w:lvl w:ilvl="6" w:tplc="04090001" w:tentative="1">
+      <w:start w:val="1"/>
+      <w:numFmt w:val="bullet"/>
+      <w:lvlText w:val=""/>
+      <w:lvlJc w:val="left"/>
+      <w:pPr>
+        <w:ind w:left="3785" w:hanging="480"/>
+      </w:pPr>
+      <w:rPr>
+        <w:rFonts w:ascii="Wingdings" w:hAnsi="Wingdings" w:hint="default"/>
+      </w:rPr>
+    </w:lvl>
+    <w:lvl w:ilvl="7" w:tplc="04090003" w:tentative="1">
+      <w:start w:val="1"/>
+      <w:numFmt w:val="bullet"/>
+      <w:lvlText w:val=""/>
+      <w:lvlJc w:val="left"/>
+      <w:pPr>
+        <w:ind w:left="4265" w:hanging="480"/>
+      </w:pPr>
+      <w:rPr>
+        <w:rFonts w:ascii="Wingdings" w:hAnsi="Wingdings" w:hint="default"/>
+      </w:rPr>
+    </w:lvl>
+    <w:lvl w:ilvl="8" w:tplc="04090005" w:tentative="1">
+      <w:start w:val="1"/>
+      <w:numFmt w:val="bullet"/>
+      <w:lvlText w:val=""/>
+      <w:lvlJc w:val="left"/>
+      <w:pPr>
+        <w:ind w:left="4745" w:hanging="480"/>
+      </w:pPr>
+      <w:rPr>
+        <w:rFonts w:ascii="Wingdings" w:hAnsi="Wingdings" w:hint="default"/>
+      </w:rPr>
+    </w:lvl>
+  </w:abstractNum>
+  <w:num w:numId="1">
+    <w:abstractNumId w:val="0"/>
+  </w:num>
+  <w:num w:numId="2">
+    <w:abstractNumId w:val="1"/>
+  </w:num>
+</w:numbering>
 </file>
 
 <file path=word/styles.xml><?xml version="1.0" encoding="utf-8"?>
@@ -650,10 +2209,11 @@
   <w:style w:type="paragraph" w:default="1" w:styleId="a">
     <w:name w:val="Normal"/>
     <w:qFormat/>
-    <w:rsid w:val="00EF697B"/>
-    <w:pPr>
-      <w:widowControl w:val="0"/>
-    </w:pPr>
+    <w:rsid w:val="007C0B2E"/>
+    <w:rPr>
+      <w:rFonts w:ascii="Times New Roman" w:hAnsi="Times New Roman" w:cs="Times New Roman"/>
+      <w:kern w:val="0"/>
+    </w:rPr>
   </w:style>
   <w:style w:type="character" w:default="1" w:styleId="a0">
     <w:name w:val="Default Paragraph Font"/>
@@ -681,6 +2241,34 @@
     <w:uiPriority w:val="99"/>
     <w:semiHidden/>
     <w:unhideWhenUsed/>
+  </w:style>
+  <w:style w:type="character" w:customStyle="1" w:styleId="apple-converted-space">
+    <w:name w:val="apple-converted-space"/>
+    <w:basedOn w:val="a0"/>
+    <w:rsid w:val="00A66973"/>
+  </w:style>
+  <w:style w:type="character" w:styleId="HTML">
+    <w:name w:val="HTML Code"/>
+    <w:basedOn w:val="a0"/>
+    <w:uiPriority w:val="99"/>
+    <w:semiHidden/>
+    <w:unhideWhenUsed/>
+    <w:rsid w:val="00A66973"/>
+    <w:rPr>
+      <w:rFonts w:ascii="Courier New" w:eastAsiaTheme="minorEastAsia" w:hAnsi="Courier New" w:cs="Courier New"/>
+      <w:sz w:val="20"/>
+      <w:szCs w:val="20"/>
+    </w:rPr>
+  </w:style>
+  <w:style w:type="paragraph" w:styleId="a3">
+    <w:name w:val="List Paragraph"/>
+    <w:basedOn w:val="a"/>
+    <w:uiPriority w:val="34"/>
+    <w:qFormat/>
+    <w:rsid w:val="007C0B2E"/>
+    <w:pPr>
+      <w:ind w:leftChars="200" w:left="480"/>
+    </w:pPr>
   </w:style>
 </w:styles>
 </file>

</xml_diff>